<commit_message>
2021.01.03 [WIP] MCV4U Unit 4 Intersections
</commit_message>
<xml_diff>
--- a/VHS/MCV4U/Intersections Unit Assignment.docx
+++ b/VHS/MCV4U/Intersections Unit Assignment.docx
@@ -139,12 +139,12 @@
             <wp:inline distB="19050" distT="19050" distL="19050" distR="19050">
               <wp:extent cx="76200" cy="114300"/>
               <wp:effectExtent b="0" l="0" r="0" t="0"/>
-              <wp:docPr id="20" name="image11.png"/>
+              <wp:docPr id="15" name="image3.png"/>
               <a:graphic>
                 <a:graphicData uri="http://schemas.openxmlformats.org/drawingml/2006/picture">
                   <pic:pic>
                     <pic:nvPicPr>
-                      <pic:cNvPr id="0" name="image11.png"/>
+                      <pic:cNvPr id="0" name="image3.png"/>
                       <pic:cNvPicPr preferRelativeResize="0"/>
                     </pic:nvPicPr>
                     <pic:blipFill>
@@ -204,12 +204,12 @@
             <wp:inline distB="19050" distT="19050" distL="19050" distR="19050">
               <wp:extent cx="2984500" cy="190500"/>
               <wp:effectExtent b="0" l="0" r="0" t="0"/>
-              <wp:docPr id="10" name="image15.png"/>
+              <wp:docPr id="9" name="image14.png"/>
               <a:graphic>
                 <a:graphicData uri="http://schemas.openxmlformats.org/drawingml/2006/picture">
                   <pic:pic>
                     <pic:nvPicPr>
-                      <pic:cNvPr id="0" name="image15.png"/>
+                      <pic:cNvPr id="0" name="image14.png"/>
                       <pic:cNvPicPr preferRelativeResize="0"/>
                     </pic:nvPicPr>
                     <pic:blipFill>
@@ -262,12 +262,12 @@
           <wp:inline distB="114300" distT="114300" distL="114300" distR="114300">
             <wp:extent cx="85725" cy="219075"/>
             <wp:effectExtent b="0" l="0" r="0" t="0"/>
-            <wp:docPr id="26" name="image20.png"/>
+            <wp:docPr id="35" name="image24.png"/>
             <a:graphic>
               <a:graphicData uri="http://schemas.openxmlformats.org/drawingml/2006/picture">
                 <pic:pic>
                   <pic:nvPicPr>
-                    <pic:cNvPr id="0" name="image20.png"/>
+                    <pic:cNvPr id="0" name="image24.png"/>
                     <pic:cNvPicPr preferRelativeResize="0"/>
                   </pic:nvPicPr>
                   <pic:blipFill>
@@ -303,12 +303,12 @@
           <wp:inline distB="114300" distT="114300" distL="114300" distR="114300">
             <wp:extent cx="95250" cy="219075"/>
             <wp:effectExtent b="0" l="0" r="0" t="0"/>
-            <wp:docPr id="29" name="image24.png"/>
+            <wp:docPr id="22" name="image12.png"/>
             <a:graphic>
               <a:graphicData uri="http://schemas.openxmlformats.org/drawingml/2006/picture">
                 <pic:pic>
                   <pic:nvPicPr>
-                    <pic:cNvPr id="0" name="image24.png"/>
+                    <pic:cNvPr id="0" name="image12.png"/>
                     <pic:cNvPicPr preferRelativeResize="0"/>
                   </pic:nvPicPr>
                   <pic:blipFill>
@@ -344,12 +344,12 @@
           <wp:inline distB="114300" distT="114300" distL="114300" distR="114300">
             <wp:extent cx="1943100" cy="266700"/>
             <wp:effectExtent b="0" l="0" r="0" t="0"/>
-            <wp:docPr id="8" name="image14.png"/>
+            <wp:docPr id="7" name="image5.png"/>
             <a:graphic>
               <a:graphicData uri="http://schemas.openxmlformats.org/drawingml/2006/picture">
                 <pic:pic>
                   <pic:nvPicPr>
-                    <pic:cNvPr id="0" name="image14.png"/>
+                    <pic:cNvPr id="0" name="image5.png"/>
                     <pic:cNvPicPr preferRelativeResize="0"/>
                   </pic:nvPicPr>
                   <pic:blipFill>
@@ -399,12 +399,12 @@
             <wp:inline distB="19050" distT="19050" distL="19050" distR="19050">
               <wp:extent cx="2019300" cy="152400"/>
               <wp:effectExtent b="0" l="0" r="0" t="0"/>
-              <wp:docPr id="6" name="image4.png"/>
+              <wp:docPr id="4" name="image7.png"/>
               <a:graphic>
                 <a:graphicData uri="http://schemas.openxmlformats.org/drawingml/2006/picture">
                   <pic:pic>
                     <pic:nvPicPr>
-                      <pic:cNvPr id="0" name="image4.png"/>
+                      <pic:cNvPr id="0" name="image7.png"/>
                       <pic:cNvPicPr preferRelativeResize="0"/>
                     </pic:nvPicPr>
                     <pic:blipFill>
@@ -460,12 +460,12 @@
             <wp:inline distB="19050" distT="19050" distL="19050" distR="19050">
               <wp:extent cx="2019300" cy="152400"/>
               <wp:effectExtent b="0" l="0" r="0" t="0"/>
-              <wp:docPr id="31" name="image4.png"/>
+              <wp:docPr id="41" name="image7.png"/>
               <a:graphic>
                 <a:graphicData uri="http://schemas.openxmlformats.org/drawingml/2006/picture">
                   <pic:pic>
                     <pic:nvPicPr>
-                      <pic:cNvPr id="0" name="image4.png"/>
+                      <pic:cNvPr id="0" name="image7.png"/>
                       <pic:cNvPicPr preferRelativeResize="0"/>
                     </pic:nvPicPr>
                     <pic:blipFill>
@@ -541,12 +541,12 @@
             <wp:inline distB="19050" distT="19050" distL="19050" distR="19050">
               <wp:extent cx="2019300" cy="152400"/>
               <wp:effectExtent b="0" l="0" r="0" t="0"/>
-              <wp:docPr id="16" name="image4.png"/>
+              <wp:docPr id="28" name="image7.png"/>
               <a:graphic>
                 <a:graphicData uri="http://schemas.openxmlformats.org/drawingml/2006/picture">
                   <pic:pic>
                     <pic:nvPicPr>
-                      <pic:cNvPr id="0" name="image4.png"/>
+                      <pic:cNvPr id="0" name="image7.png"/>
                       <pic:cNvPicPr preferRelativeResize="0"/>
                     </pic:nvPicPr>
                     <pic:blipFill>
@@ -597,12 +597,12 @@
             <wp:inline distB="19050" distT="19050" distL="19050" distR="19050">
               <wp:extent cx="3124200" cy="152400"/>
               <wp:effectExtent b="0" l="0" r="0" t="0"/>
-              <wp:docPr id="25" name="image27.png"/>
+              <wp:docPr id="32" name="image32.png"/>
               <a:graphic>
                 <a:graphicData uri="http://schemas.openxmlformats.org/drawingml/2006/picture">
                   <pic:pic>
                     <pic:nvPicPr>
-                      <pic:cNvPr id="0" name="image27.png"/>
+                      <pic:cNvPr id="0" name="image32.png"/>
                       <pic:cNvPicPr preferRelativeResize="0"/>
                     </pic:nvPicPr>
                     <pic:blipFill>
@@ -652,12 +652,12 @@
             <wp:inline distB="19050" distT="19050" distL="19050" distR="19050">
               <wp:extent cx="2819400" cy="152400"/>
               <wp:effectExtent b="0" l="0" r="0" t="0"/>
-              <wp:docPr id="30" name="image23.png"/>
+              <wp:docPr id="40" name="image15.png"/>
               <a:graphic>
                 <a:graphicData uri="http://schemas.openxmlformats.org/drawingml/2006/picture">
                   <pic:pic>
                     <pic:nvPicPr>
-                      <pic:cNvPr id="0" name="image23.png"/>
+                      <pic:cNvPr id="0" name="image15.png"/>
                       <pic:cNvPicPr preferRelativeResize="0"/>
                     </pic:nvPicPr>
                     <pic:blipFill>
@@ -723,12 +723,12 @@
             <wp:inline distB="19050" distT="19050" distL="19050" distR="19050">
               <wp:extent cx="2819400" cy="152400"/>
               <wp:effectExtent b="0" l="0" r="0" t="0"/>
-              <wp:docPr id="11" name="image23.png"/>
+              <wp:docPr id="10" name="image15.png"/>
               <a:graphic>
                 <a:graphicData uri="http://schemas.openxmlformats.org/drawingml/2006/picture">
                   <pic:pic>
                     <pic:nvPicPr>
-                      <pic:cNvPr id="0" name="image23.png"/>
+                      <pic:cNvPr id="0" name="image15.png"/>
                       <pic:cNvPicPr preferRelativeResize="0"/>
                     </pic:nvPicPr>
                     <pic:blipFill>
@@ -778,12 +778,12 @@
             <wp:inline distB="19050" distT="19050" distL="19050" distR="19050">
               <wp:extent cx="1524000" cy="304800"/>
               <wp:effectExtent b="0" l="0" r="0" t="0"/>
-              <wp:docPr id="15" name="image7.png"/>
+              <wp:docPr id="12" name="image8.png"/>
               <a:graphic>
                 <a:graphicData uri="http://schemas.openxmlformats.org/drawingml/2006/picture">
                   <pic:pic>
                     <pic:nvPicPr>
-                      <pic:cNvPr id="0" name="image7.png"/>
+                      <pic:cNvPr id="0" name="image8.png"/>
                       <pic:cNvPicPr preferRelativeResize="0"/>
                     </pic:nvPicPr>
                     <pic:blipFill>
@@ -1207,12 +1207,12 @@
             <wp:inline distB="19050" distT="19050" distL="19050" distR="19050">
               <wp:extent cx="2019300" cy="152400"/>
               <wp:effectExtent b="0" l="0" r="0" t="0"/>
-              <wp:docPr id="7" name="image4.png"/>
+              <wp:docPr id="6" name="image7.png"/>
               <a:graphic>
                 <a:graphicData uri="http://schemas.openxmlformats.org/drawingml/2006/picture">
                   <pic:pic>
                     <pic:nvPicPr>
-                      <pic:cNvPr id="0" name="image4.png"/>
+                      <pic:cNvPr id="0" name="image7.png"/>
                       <pic:cNvPicPr preferRelativeResize="0"/>
                     </pic:nvPicPr>
                     <pic:blipFill>
@@ -1255,12 +1255,12 @@
           <wp:inline distB="114300" distT="114300" distL="114300" distR="114300">
             <wp:extent cx="4007722" cy="2947988"/>
             <wp:effectExtent b="0" l="0" r="0" t="0"/>
-            <wp:docPr id="22" name="image18.png"/>
+            <wp:docPr id="31" name="image26.png"/>
             <a:graphic>
               <a:graphicData uri="http://schemas.openxmlformats.org/drawingml/2006/picture">
                 <pic:pic>
                   <pic:nvPicPr>
-                    <pic:cNvPr id="0" name="image18.png"/>
+                    <pic:cNvPr id="0" name="image26.png"/>
                     <pic:cNvPicPr preferRelativeResize="0"/>
                   </pic:nvPicPr>
                   <pic:blipFill>
@@ -1337,12 +1337,12 @@
           <wp:inline distB="114300" distT="114300" distL="114300" distR="114300">
             <wp:extent cx="3952875" cy="504156"/>
             <wp:effectExtent b="0" l="0" r="0" t="0"/>
-            <wp:docPr id="24" name="image22.png"/>
+            <wp:docPr id="20" name="image4.png"/>
             <a:graphic>
               <a:graphicData uri="http://schemas.openxmlformats.org/drawingml/2006/picture">
                 <pic:pic>
                   <pic:nvPicPr>
-                    <pic:cNvPr id="0" name="image22.png"/>
+                    <pic:cNvPr id="0" name="image4.png"/>
                     <pic:cNvPicPr preferRelativeResize="0"/>
                   </pic:nvPicPr>
                   <pic:blipFill>
@@ -1404,12 +1404,12 @@
             <wp:inline distB="19050" distT="19050" distL="19050" distR="19050">
               <wp:extent cx="1790700" cy="304800"/>
               <wp:effectExtent b="0" l="0" r="0" t="0"/>
-              <wp:docPr id="9" name="image10.png"/>
+              <wp:docPr id="8" name="image6.png"/>
               <a:graphic>
                 <a:graphicData uri="http://schemas.openxmlformats.org/drawingml/2006/picture">
                   <pic:pic>
                     <pic:nvPicPr>
-                      <pic:cNvPr id="0" name="image10.png"/>
+                      <pic:cNvPr id="0" name="image6.png"/>
                       <pic:cNvPicPr preferRelativeResize="0"/>
                     </pic:nvPicPr>
                     <pic:blipFill>
@@ -1453,12 +1453,12 @@
             <wp:inline distB="19050" distT="19050" distL="19050" distR="19050">
               <wp:extent cx="2425700" cy="127000"/>
               <wp:effectExtent b="0" l="0" r="0" t="0"/>
-              <wp:docPr id="28" name="image21.png"/>
+              <wp:docPr id="38" name="image28.png"/>
               <a:graphic>
                 <a:graphicData uri="http://schemas.openxmlformats.org/drawingml/2006/picture">
                   <pic:pic>
                     <pic:nvPicPr>
-                      <pic:cNvPr id="0" name="image21.png"/>
+                      <pic:cNvPr id="0" name="image28.png"/>
                       <pic:cNvPicPr preferRelativeResize="0"/>
                     </pic:nvPicPr>
                     <pic:blipFill>
@@ -1508,12 +1508,12 @@
             <wp:inline distB="19050" distT="19050" distL="19050" distR="19050">
               <wp:extent cx="1803400" cy="317500"/>
               <wp:effectExtent b="0" l="0" r="0" t="0"/>
-              <wp:docPr id="21" name="image13.png"/>
+              <wp:docPr id="17" name="image16.png"/>
               <a:graphic>
                 <a:graphicData uri="http://schemas.openxmlformats.org/drawingml/2006/picture">
                   <pic:pic>
                     <pic:nvPicPr>
-                      <pic:cNvPr id="0" name="image13.png"/>
+                      <pic:cNvPr id="0" name="image16.png"/>
                       <pic:cNvPicPr preferRelativeResize="0"/>
                     </pic:nvPicPr>
                     <pic:blipFill>
@@ -1557,12 +1557,12 @@
             <wp:inline distB="19050" distT="19050" distL="19050" distR="19050">
               <wp:extent cx="2362200" cy="127000"/>
               <wp:effectExtent b="0" l="0" r="0" t="0"/>
-              <wp:docPr id="1" name="image12.png"/>
+              <wp:docPr id="1" name="image1.png"/>
               <a:graphic>
                 <a:graphicData uri="http://schemas.openxmlformats.org/drawingml/2006/picture">
                   <pic:pic>
                     <pic:nvPicPr>
-                      <pic:cNvPr id="0" name="image12.png"/>
+                      <pic:cNvPr id="0" name="image1.png"/>
                       <pic:cNvPicPr preferRelativeResize="0"/>
                     </pic:nvPicPr>
                     <pic:blipFill>
@@ -1619,12 +1619,12 @@
             <wp:inline distB="19050" distT="19050" distL="19050" distR="19050">
               <wp:extent cx="2324100" cy="114300"/>
               <wp:effectExtent b="0" l="0" r="0" t="0"/>
-              <wp:docPr id="13" name="image8.png"/>
+              <wp:docPr id="26" name="image19.png"/>
               <a:graphic>
                 <a:graphicData uri="http://schemas.openxmlformats.org/drawingml/2006/picture">
                   <pic:pic>
                     <pic:nvPicPr>
-                      <pic:cNvPr id="0" name="image8.png"/>
+                      <pic:cNvPr id="0" name="image19.png"/>
                       <pic:cNvPicPr preferRelativeResize="0"/>
                     </pic:nvPicPr>
                     <pic:blipFill>
@@ -1669,12 +1669,12 @@
             <wp:inline distB="19050" distT="19050" distL="19050" distR="19050">
               <wp:extent cx="2400300" cy="114300"/>
               <wp:effectExtent b="0" l="0" r="0" t="0"/>
-              <wp:docPr id="12" name="image16.png"/>
+              <wp:docPr id="11" name="image17.png"/>
               <a:graphic>
                 <a:graphicData uri="http://schemas.openxmlformats.org/drawingml/2006/picture">
                   <pic:pic>
                     <pic:nvPicPr>
-                      <pic:cNvPr id="0" name="image16.png"/>
+                      <pic:cNvPr id="0" name="image17.png"/>
                       <pic:cNvPicPr preferRelativeResize="0"/>
                     </pic:nvPicPr>
                     <pic:blipFill>
@@ -1953,12 +1953,12 @@
             <wp:inline distB="19050" distT="19050" distL="19050" distR="19050">
               <wp:extent cx="2755900" cy="190500"/>
               <wp:effectExtent b="0" l="0" r="0" t="0"/>
-              <wp:docPr id="19" name="image26.png"/>
+              <wp:docPr id="14" name="image22.png"/>
               <a:graphic>
                 <a:graphicData uri="http://schemas.openxmlformats.org/drawingml/2006/picture">
                   <pic:pic>
                     <pic:nvPicPr>
-                      <pic:cNvPr id="0" name="image26.png"/>
+                      <pic:cNvPr id="0" name="image22.png"/>
                       <pic:cNvPicPr preferRelativeResize="0"/>
                     </pic:nvPicPr>
                     <pic:blipFill>
@@ -2335,12 +2335,12 @@
             <wp:inline distB="19050" distT="19050" distL="19050" distR="19050">
               <wp:extent cx="2311400" cy="152400"/>
               <wp:effectExtent b="0" l="0" r="0" t="0"/>
-              <wp:docPr id="14" name="image1.png"/>
+              <wp:docPr id="27" name="image27.png"/>
               <a:graphic>
                 <a:graphicData uri="http://schemas.openxmlformats.org/drawingml/2006/picture">
                   <pic:pic>
                     <pic:nvPicPr>
-                      <pic:cNvPr id="0" name="image1.png"/>
+                      <pic:cNvPr id="0" name="image27.png"/>
                       <pic:cNvPicPr preferRelativeResize="0"/>
                     </pic:nvPicPr>
                     <pic:blipFill>
@@ -2390,12 +2390,12 @@
             <wp:inline distB="19050" distT="19050" distL="19050" distR="19050">
               <wp:extent cx="2438400" cy="152400"/>
               <wp:effectExtent b="0" l="0" r="0" t="0"/>
-              <wp:docPr id="3" name="image2.png"/>
+              <wp:docPr id="2" name="image10.png"/>
               <a:graphic>
                 <a:graphicData uri="http://schemas.openxmlformats.org/drawingml/2006/picture">
                   <pic:pic>
                     <pic:nvPicPr>
-                      <pic:cNvPr id="0" name="image2.png"/>
+                      <pic:cNvPr id="0" name="image10.png"/>
                       <pic:cNvPicPr preferRelativeResize="0"/>
                     </pic:nvPicPr>
                     <pic:blipFill>
@@ -2464,12 +2464,12 @@
             <wp:inline distB="19050" distT="19050" distL="19050" distR="19050">
               <wp:extent cx="1371600" cy="152400"/>
               <wp:effectExtent b="0" l="0" r="0" t="0"/>
-              <wp:docPr id="18" name="image6.png"/>
+              <wp:docPr id="29" name="image25.png"/>
               <a:graphic>
                 <a:graphicData uri="http://schemas.openxmlformats.org/drawingml/2006/picture">
                   <pic:pic>
                     <pic:nvPicPr>
-                      <pic:cNvPr id="0" name="image6.png"/>
+                      <pic:cNvPr id="0" name="image25.png"/>
                       <pic:cNvPicPr preferRelativeResize="0"/>
                     </pic:nvPicPr>
                     <pic:blipFill>
@@ -2732,12 +2732,12 @@
             <wp:inline distB="19050" distT="19050" distL="19050" distR="19050">
               <wp:extent cx="876300" cy="152400"/>
               <wp:effectExtent b="0" l="0" r="0" t="0"/>
-              <wp:docPr id="2" name="image9.png"/>
+              <wp:docPr id="24" name="image18.png"/>
               <a:graphic>
                 <a:graphicData uri="http://schemas.openxmlformats.org/drawingml/2006/picture">
                   <pic:pic>
                     <pic:nvPicPr>
-                      <pic:cNvPr id="0" name="image9.png"/>
+                      <pic:cNvPr id="0" name="image18.png"/>
                       <pic:cNvPicPr preferRelativeResize="0"/>
                     </pic:nvPicPr>
                     <pic:blipFill>
@@ -2781,12 +2781,12 @@
           <wp:inline distB="114300" distT="114300" distL="114300" distR="114300">
             <wp:extent cx="4233863" cy="1268802"/>
             <wp:effectExtent b="0" l="0" r="0" t="0"/>
-            <wp:docPr id="27" name="image25.png"/>
+            <wp:docPr id="37" name="image31.png"/>
             <a:graphic>
               <a:graphicData uri="http://schemas.openxmlformats.org/drawingml/2006/picture">
                 <pic:pic>
                   <pic:nvPicPr>
-                    <pic:cNvPr id="0" name="image25.png"/>
+                    <pic:cNvPr id="0" name="image31.png"/>
                     <pic:cNvPicPr preferRelativeResize="0"/>
                   </pic:nvPicPr>
                   <pic:blipFill>
@@ -3060,12 +3060,12 @@
           <wp:inline distB="114300" distT="114300" distL="114300" distR="114300">
             <wp:extent cx="4257225" cy="1700213"/>
             <wp:effectExtent b="0" l="0" r="0" t="0"/>
-            <wp:docPr id="23" name="image19.png"/>
+            <wp:docPr id="19" name="image9.png"/>
             <a:graphic>
               <a:graphicData uri="http://schemas.openxmlformats.org/drawingml/2006/picture">
                 <pic:pic>
                   <pic:nvPicPr>
-                    <pic:cNvPr id="0" name="image19.png"/>
+                    <pic:cNvPr id="0" name="image9.png"/>
                     <pic:cNvPicPr preferRelativeResize="0"/>
                   </pic:nvPicPr>
                   <pic:blipFill>
@@ -3784,12 +3784,12 @@
             <wp:inline distB="19050" distT="19050" distL="19050" distR="19050">
               <wp:extent cx="914400" cy="139700"/>
               <wp:effectExtent b="0" l="0" r="0" t="0"/>
-              <wp:docPr id="5" name="image5.png"/>
+              <wp:docPr id="25" name="image23.png"/>
               <a:graphic>
                 <a:graphicData uri="http://schemas.openxmlformats.org/drawingml/2006/picture">
                   <pic:pic>
                     <pic:nvPicPr>
-                      <pic:cNvPr id="0" name="image5.png"/>
+                      <pic:cNvPr id="0" name="image23.png"/>
                       <pic:cNvPicPr preferRelativeResize="0"/>
                     </pic:nvPicPr>
                     <pic:blipFill>
@@ -3846,12 +3846,12 @@
           <wp:inline distB="114300" distT="114300" distL="114300" distR="114300">
             <wp:extent cx="5072063" cy="1828869"/>
             <wp:effectExtent b="0" l="0" r="0" t="0"/>
-            <wp:docPr id="17" name="image17.png"/>
+            <wp:docPr id="13" name="image11.png"/>
             <a:graphic>
               <a:graphicData uri="http://schemas.openxmlformats.org/drawingml/2006/picture">
                 <pic:pic>
                   <pic:nvPicPr>
-                    <pic:cNvPr id="0" name="image17.png"/>
+                    <pic:cNvPr id="0" name="image11.png"/>
                     <pic:cNvPicPr preferRelativeResize="0"/>
                   </pic:nvPicPr>
                   <pic:blipFill>
@@ -3900,12 +3900,12 @@
             <wp:inline distB="19050" distT="19050" distL="19050" distR="19050">
               <wp:extent cx="1244600" cy="139700"/>
               <wp:effectExtent b="0" l="0" r="0" t="0"/>
-              <wp:docPr id="4" name="image3.png"/>
+              <wp:docPr id="3" name="image2.png"/>
               <a:graphic>
                 <a:graphicData uri="http://schemas.openxmlformats.org/drawingml/2006/picture">
                   <pic:pic>
                     <pic:nvPicPr>
-                      <pic:cNvPr id="0" name="image3.png"/>
+                      <pic:cNvPr id="0" name="image2.png"/>
                       <pic:cNvPicPr preferRelativeResize="0"/>
                     </pic:nvPicPr>
                     <pic:blipFill>
@@ -4137,7 +4137,7 @@
           <w:ilvl w:val="0"/>
           <w:numId w:val="4"/>
         </w:numPr>
-        <w:spacing w:after="0" w:afterAutospacing="0" w:before="240" w:lineRule="auto"/>
+        <w:spacing w:after="240" w:before="240" w:lineRule="auto"/>
         <w:ind w:left="720" w:hanging="360"/>
         <w:rPr>
           <w:u w:val="none"/>
@@ -4148,6 +4148,1033 @@
           <w:rtl w:val="0"/>
         </w:rPr>
         <w:t xml:space="preserve">Find the angle between the planes given by the equations.</w:t>
+      </w:r>
+    </w:p>
+    <w:p>
+      <w:pPr>
+        <w:spacing w:after="240" w:before="240" w:lineRule="auto"/>
+        <w:rPr/>
+      </w:pPr>
+      <m:oMath>
+        <m:r>
+          <w:rPr/>
+          <m:t xml:space="preserve">[x,y,z]=[1,-3,-2]+s[2,3,5]+t[-2,1,7]</m:t>
+        </m:r>
+      </m:oMath>
+      <w:r>
+        <w:rPr>
+          <w:rtl w:val="0"/>
+        </w:rPr>
+      </w:r>
+    </w:p>
+    <w:p>
+      <w:pPr>
+        <w:spacing w:after="240" w:before="240" w:lineRule="auto"/>
+        <w:rPr/>
+      </w:pPr>
+      <m:oMath>
+        <m:r>
+          <w:rPr/>
+          <m:t xml:space="preserve">[x,y,z]=[6,-2,1]+s[5,-3,4]+t[3,-2,1]</m:t>
+        </m:r>
+      </m:oMath>
+      <w:r>
+        <w:rPr>
+          <w:rtl w:val="0"/>
+        </w:rPr>
+      </w:r>
+    </w:p>
+    <w:p>
+      <w:pPr>
+        <w:spacing w:after="240" w:before="240" w:lineRule="auto"/>
+        <w:rPr/>
+      </w:pPr>
+      <w:r>
+        <w:rPr>
+          <w:rtl w:val="0"/>
+        </w:rPr>
+        <w:t xml:space="preserve">Let </w:t>
+      </w:r>
+      <m:oMath>
+        <m:sSub>
+          <m:sSubPr>
+            <m:ctrlPr>
+              <w:rPr/>
+            </m:ctrlPr>
+          </m:sSubPr>
+          <m:e>
+            <m:r>
+              <w:rPr/>
+              <m:t xml:space="preserve">n</m:t>
+            </m:r>
+          </m:e>
+          <m:sub>
+            <m:r>
+              <w:rPr/>
+              <m:t xml:space="preserve">1</m:t>
+            </m:r>
+          </m:sub>
+        </m:sSub>
+      </m:oMath>
+      <w:r>
+        <w:rPr>
+          <w:rtl w:val="0"/>
+        </w:rPr>
+        <w:t xml:space="preserve"> to be the normal vector of the plane n1.</w:t>
+      </w:r>
+    </w:p>
+    <w:p>
+      <w:pPr>
+        <w:spacing w:after="240" w:before="240" w:lineRule="auto"/>
+        <w:rPr/>
+      </w:pPr>
+      <m:oMath>
+        <m:sSub>
+          <m:sSubPr>
+            <m:ctrlPr>
+              <w:rPr/>
+            </m:ctrlPr>
+          </m:sSubPr>
+          <m:e>
+            <m:r>
+              <w:rPr/>
+              <m:t xml:space="preserve">n</m:t>
+            </m:r>
+          </m:e>
+          <m:sub>
+            <m:r>
+              <w:rPr/>
+              <m:t xml:space="preserve">1</m:t>
+            </m:r>
+          </m:sub>
+        </m:sSub>
+        <m:r>
+          <w:rPr/>
+          <m:t xml:space="preserve">=[2,3,5]</m:t>
+        </m:r>
+        <m:r>
+          <w:rPr/>
+          <m:t>×</m:t>
+        </m:r>
+        <m:r>
+          <w:rPr/>
+          <m:t xml:space="preserve">[-2,1,7]=[16,-24,-8]=8[2,-3,1]</m:t>
+        </m:r>
+      </m:oMath>
+      <w:r>
+        <w:rPr>
+          <w:rtl w:val="0"/>
+        </w:rPr>
+      </w:r>
+    </w:p>
+    <w:p>
+      <w:pPr>
+        <w:spacing w:after="240" w:before="240" w:lineRule="auto"/>
+        <w:rPr/>
+      </w:pPr>
+      <w:r>
+        <w:rPr>
+          <w:rtl w:val="0"/>
+        </w:rPr>
+        <w:t xml:space="preserve">Let </w:t>
+      </w:r>
+      <m:oMath>
+        <m:sSub>
+          <m:sSubPr>
+            <m:ctrlPr>
+              <w:rPr/>
+            </m:ctrlPr>
+          </m:sSubPr>
+          <m:e>
+            <m:r>
+              <w:rPr/>
+              <m:t xml:space="preserve">n</m:t>
+            </m:r>
+          </m:e>
+          <m:sub>
+            <m:r>
+              <w:rPr/>
+              <m:t xml:space="preserve">2</m:t>
+            </m:r>
+          </m:sub>
+        </m:sSub>
+      </m:oMath>
+      <w:r>
+        <w:rPr>
+          <w:rtl w:val="0"/>
+        </w:rPr>
+        <w:t xml:space="preserve"> to be the normal vector of the plane n2.</w:t>
+      </w:r>
+    </w:p>
+    <w:p>
+      <w:pPr>
+        <w:spacing w:after="240" w:before="240" w:lineRule="auto"/>
+        <w:rPr/>
+      </w:pPr>
+      <m:oMath>
+        <m:sSub>
+          <m:sSubPr>
+            <m:ctrlPr>
+              <w:rPr/>
+            </m:ctrlPr>
+          </m:sSubPr>
+          <m:e>
+            <m:r>
+              <w:rPr/>
+              <m:t xml:space="preserve">n</m:t>
+            </m:r>
+          </m:e>
+          <m:sub>
+            <m:r>
+              <w:rPr/>
+              <m:t xml:space="preserve">2</m:t>
+            </m:r>
+          </m:sub>
+        </m:sSub>
+        <m:r>
+          <w:rPr/>
+          <m:t xml:space="preserve">=[5,-3,4]</m:t>
+        </m:r>
+        <m:r>
+          <w:rPr/>
+          <m:t>×</m:t>
+        </m:r>
+        <m:r>
+          <w:rPr/>
+          <m:t xml:space="preserve">[3,-2,1]=[5,7,1]</m:t>
+        </m:r>
+      </m:oMath>
+      <w:r>
+        <w:rPr>
+          <w:rtl w:val="0"/>
+        </w:rPr>
+      </w:r>
+    </w:p>
+    <w:p>
+      <w:pPr>
+        <w:spacing w:after="240" w:before="240" w:lineRule="auto"/>
+        <w:rPr/>
+      </w:pPr>
+      <w:r>
+        <w:rPr/>
+        <w:drawing>
+          <wp:inline distB="114300" distT="114300" distL="114300" distR="114300">
+            <wp:extent cx="3848100" cy="2771775"/>
+            <wp:effectExtent b="0" l="0" r="0" t="0"/>
+            <wp:docPr id="21" name="image34.png"/>
+            <a:graphic>
+              <a:graphicData uri="http://schemas.openxmlformats.org/drawingml/2006/picture">
+                <pic:pic>
+                  <pic:nvPicPr>
+                    <pic:cNvPr id="0" name="image34.png"/>
+                    <pic:cNvPicPr preferRelativeResize="0"/>
+                  </pic:nvPicPr>
+                  <pic:blipFill>
+                    <a:blip r:embed="rId56"/>
+                    <a:srcRect b="0" l="17123" r="15710" t="0"/>
+                    <a:stretch>
+                      <a:fillRect/>
+                    </a:stretch>
+                  </pic:blipFill>
+                  <pic:spPr>
+                    <a:xfrm>
+                      <a:off x="0" y="0"/>
+                      <a:ext cx="3848100" cy="2771775"/>
+                    </a:xfrm>
+                    <a:prstGeom prst="rect"/>
+                    <a:ln/>
+                  </pic:spPr>
+                </pic:pic>
+              </a:graphicData>
+            </a:graphic>
+          </wp:inline>
+        </w:drawing>
+      </w:r>
+      <w:r>
+        <w:rPr>
+          <w:rtl w:val="0"/>
+        </w:rPr>
+      </w:r>
+    </w:p>
+    <w:p>
+      <w:pPr>
+        <w:spacing w:after="240" w:before="240" w:lineRule="auto"/>
+        <w:rPr/>
+      </w:pPr>
+      <w:r>
+        <w:rPr>
+          <w:rtl w:val="0"/>
+        </w:rPr>
+        <w:t xml:space="preserve">Let </w:t>
+      </w:r>
+      <w:hyperlink r:id="rId57">
+        <w:r>
+          <w:rPr/>
+          <w:drawing>
+            <wp:inline distB="19050" distT="19050" distL="19050" distR="19050">
+              <wp:extent cx="152400" cy="139700"/>
+              <wp:effectExtent b="0" l="0" r="0" t="0"/>
+              <wp:docPr id="33" name="image33.png"/>
+              <a:graphic>
+                <a:graphicData uri="http://schemas.openxmlformats.org/drawingml/2006/picture">
+                  <pic:pic>
+                    <pic:nvPicPr>
+                      <pic:cNvPr id="0" name="image33.png"/>
+                      <pic:cNvPicPr preferRelativeResize="0"/>
+                    </pic:nvPicPr>
+                    <pic:blipFill>
+                      <a:blip r:embed="rId58"/>
+                      <a:srcRect b="0" l="0" r="0" t="0"/>
+                      <a:stretch>
+                        <a:fillRect/>
+                      </a:stretch>
+                    </pic:blipFill>
+                    <pic:spPr>
+                      <a:xfrm>
+                        <a:off x="0" y="0"/>
+                        <a:ext cx="152400" cy="139700"/>
+                      </a:xfrm>
+                      <a:prstGeom prst="rect"/>
+                      <a:ln/>
+                    </pic:spPr>
+                  </pic:pic>
+                </a:graphicData>
+              </a:graphic>
+            </wp:inline>
+          </w:drawing>
+        </w:r>
+      </w:hyperlink>
+      <w:r>
+        <w:rPr>
+          <w:rtl w:val="0"/>
+        </w:rPr>
+        <w:t xml:space="preserve"> and </w:t>
+      </w:r>
+      <w:hyperlink r:id="rId59">
+        <w:r>
+          <w:rPr/>
+          <w:drawing>
+            <wp:inline distB="19050" distT="19050" distL="19050" distR="19050">
+              <wp:extent cx="152400" cy="139700"/>
+              <wp:effectExtent b="0" l="0" r="0" t="0"/>
+              <wp:docPr id="39" name="image30.png"/>
+              <a:graphic>
+                <a:graphicData uri="http://schemas.openxmlformats.org/drawingml/2006/picture">
+                  <pic:pic>
+                    <pic:nvPicPr>
+                      <pic:cNvPr id="0" name="image30.png"/>
+                      <pic:cNvPicPr preferRelativeResize="0"/>
+                    </pic:nvPicPr>
+                    <pic:blipFill>
+                      <a:blip r:embed="rId60"/>
+                      <a:srcRect b="0" l="0" r="0" t="0"/>
+                      <a:stretch>
+                        <a:fillRect/>
+                      </a:stretch>
+                    </pic:blipFill>
+                    <pic:spPr>
+                      <a:xfrm>
+                        <a:off x="0" y="0"/>
+                        <a:ext cx="152400" cy="139700"/>
+                      </a:xfrm>
+                      <a:prstGeom prst="rect"/>
+                      <a:ln/>
+                    </pic:spPr>
+                  </pic:pic>
+                </a:graphicData>
+              </a:graphic>
+            </wp:inline>
+          </w:drawing>
+        </w:r>
+      </w:hyperlink>
+      <w:r>
+        <w:rPr>
+          <w:rtl w:val="0"/>
+        </w:rPr>
+        <w:t xml:space="preserve"> be the two normal to the planes aligned to each other at an angle θ. From the above figure, we learnt that the angle between planes </w:t>
+      </w:r>
+      <m:oMath>
+        <m:sSub>
+          <m:sSubPr>
+            <m:ctrlPr>
+              <w:rPr/>
+            </m:ctrlPr>
+          </m:sSubPr>
+          <m:e>
+            <m:r>
+              <w:rPr/>
+              <m:t xml:space="preserve">n</m:t>
+            </m:r>
+          </m:e>
+          <m:sub>
+            <m:r>
+              <w:rPr/>
+              <m:t xml:space="preserve">1,</m:t>
+            </m:r>
+          </m:sub>
+        </m:sSub>
+        <m:sSub>
+          <m:sSubPr>
+            <m:ctrlPr>
+              <w:rPr/>
+            </m:ctrlPr>
+          </m:sSubPr>
+          <m:e>
+            <m:r>
+              <w:rPr/>
+              <m:t xml:space="preserve">n</m:t>
+            </m:r>
+          </m:e>
+          <m:sub>
+            <m:r>
+              <w:rPr/>
+              <m:t xml:space="preserve">2</m:t>
+            </m:r>
+          </m:sub>
+        </m:sSub>
+      </m:oMath>
+      <w:r>
+        <w:rPr>
+          <w:rtl w:val="0"/>
+        </w:rPr>
+        <w:t xml:space="preserve"> are the same as the angle between the normal vectors.</w:t>
+      </w:r>
+    </w:p>
+    <w:p>
+      <w:pPr>
+        <w:spacing w:after="240" w:before="240" w:lineRule="auto"/>
+        <w:rPr/>
+      </w:pPr>
+      <w:r>
+        <w:rPr>
+          <w:rtl w:val="0"/>
+        </w:rPr>
+        <w:t xml:space="preserve">The angle between the planes </w:t>
+      </w:r>
+      <m:oMath>
+        <m:sSub>
+          <m:sSubPr>
+            <m:ctrlPr>
+              <w:rPr/>
+            </m:ctrlPr>
+          </m:sSubPr>
+          <m:e>
+            <m:r>
+              <w:rPr/>
+              <m:t xml:space="preserve">n</m:t>
+            </m:r>
+          </m:e>
+          <m:sub>
+            <m:r>
+              <w:rPr/>
+              <m:t xml:space="preserve">1</m:t>
+            </m:r>
+          </m:sub>
+        </m:sSub>
+        <m:r>
+          <w:rPr/>
+          <m:t xml:space="preserve">, </m:t>
+        </m:r>
+        <m:sSub>
+          <m:sSubPr>
+            <m:ctrlPr>
+              <w:rPr/>
+            </m:ctrlPr>
+          </m:sSubPr>
+          <m:e>
+            <m:r>
+              <w:rPr/>
+              <m:t xml:space="preserve">n</m:t>
+            </m:r>
+          </m:e>
+          <m:sub>
+            <m:r>
+              <w:rPr/>
+              <m:t xml:space="preserve">2</m:t>
+            </m:r>
+          </m:sub>
+        </m:sSub>
+      </m:oMath>
+      <w:r>
+        <w:rPr>
+          <w:rtl w:val="0"/>
+        </w:rPr>
+        <w:t xml:space="preserve"> are the same as the angle between the normal vectors.</w:t>
+      </w:r>
+    </w:p>
+    <w:p>
+      <w:pPr>
+        <w:spacing w:after="240" w:before="240" w:lineRule="auto"/>
+        <w:rPr/>
+      </w:pPr>
+      <m:oMath>
+        <m:r>
+          <w:rPr/>
+          <m:t xml:space="preserve">cos </m:t>
+        </m:r>
+        <m:r>
+          <w:rPr/>
+          <m:t>θ</m:t>
+        </m:r>
+        <m:r>
+          <w:rPr/>
+          <m:t xml:space="preserve">=</m:t>
+        </m:r>
+      </m:oMath>
+      <w:hyperlink r:id="rId61">
+        <w:r>
+          <w:rPr/>
+          <w:drawing>
+            <wp:inline distB="19050" distT="19050" distL="19050" distR="19050">
+              <wp:extent cx="495300" cy="393700"/>
+              <wp:effectExtent b="0" l="0" r="0" t="0"/>
+              <wp:docPr id="5" name="image13.png"/>
+              <a:graphic>
+                <a:graphicData uri="http://schemas.openxmlformats.org/drawingml/2006/picture">
+                  <pic:pic>
+                    <pic:nvPicPr>
+                      <pic:cNvPr id="0" name="image13.png"/>
+                      <pic:cNvPicPr preferRelativeResize="0"/>
+                    </pic:nvPicPr>
+                    <pic:blipFill>
+                      <a:blip r:embed="rId62"/>
+                      <a:srcRect b="0" l="0" r="0" t="0"/>
+                      <a:stretch>
+                        <a:fillRect/>
+                      </a:stretch>
+                    </pic:blipFill>
+                    <pic:spPr>
+                      <a:xfrm>
+                        <a:off x="0" y="0"/>
+                        <a:ext cx="495300" cy="393700"/>
+                      </a:xfrm>
+                      <a:prstGeom prst="rect"/>
+                      <a:ln/>
+                    </pic:spPr>
+                  </pic:pic>
+                </a:graphicData>
+              </a:graphic>
+            </wp:inline>
+          </w:drawing>
+        </w:r>
+      </w:hyperlink>
+      <w:r>
+        <w:rPr>
+          <w:rtl w:val="0"/>
+        </w:rPr>
+        <w:t xml:space="preserve">=</w:t>
+      </w:r>
+      <m:oMath>
+        <m:f>
+          <m:fPr>
+            <m:ctrlPr>
+              <w:rPr/>
+            </m:ctrlPr>
+          </m:fPr>
+          <m:num>
+            <m:r>
+              <w:rPr/>
+              <m:t xml:space="preserve">|5(16)+7(-24)+8</m:t>
+            </m:r>
+            <m:r>
+              <w:rPr/>
+              <m:t>∙</m:t>
+            </m:r>
+            <m:r>
+              <w:rPr/>
+              <m:t xml:space="preserve">1|</m:t>
+            </m:r>
+          </m:num>
+          <m:den>
+            <m:rad>
+              <m:radPr>
+                <m:degHide m:val="1"/>
+                <m:ctrlPr>
+                  <w:rPr/>
+                </m:ctrlPr>
+              </m:radPr>
+              <m:e>
+                <m:r>
+                  <w:rPr/>
+                  <m:t xml:space="preserve">1</m:t>
+                </m:r>
+                <m:sSup>
+                  <m:sSupPr>
+                    <m:ctrlPr>
+                      <w:rPr/>
+                    </m:ctrlPr>
+                  </m:sSupPr>
+                  <m:e>
+                    <m:r>
+                      <w:rPr/>
+                      <m:t xml:space="preserve">6</m:t>
+                    </m:r>
+                  </m:e>
+                  <m:sup>
+                    <m:r>
+                      <w:rPr/>
+                      <m:t xml:space="preserve">2</m:t>
+                    </m:r>
+                  </m:sup>
+                </m:sSup>
+                <m:r>
+                  <w:rPr/>
+                  <m:t xml:space="preserve">+2</m:t>
+                </m:r>
+                <m:sSup>
+                  <m:sSupPr>
+                    <m:ctrlPr>
+                      <w:rPr/>
+                    </m:ctrlPr>
+                  </m:sSupPr>
+                  <m:e>
+                    <m:r>
+                      <w:rPr/>
+                      <m:t xml:space="preserve">4</m:t>
+                    </m:r>
+                  </m:e>
+                  <m:sup>
+                    <m:r>
+                      <w:rPr/>
+                      <m:t xml:space="preserve">2</m:t>
+                    </m:r>
+                  </m:sup>
+                </m:sSup>
+                <m:sSup>
+                  <m:sSupPr>
+                    <m:ctrlPr>
+                      <w:rPr/>
+                    </m:ctrlPr>
+                  </m:sSupPr>
+                  <m:e>
+                    <m:r>
+                      <w:rPr/>
+                      <m:t xml:space="preserve">+8</m:t>
+                    </m:r>
+                  </m:e>
+                  <m:sup>
+                    <m:r>
+                      <w:rPr/>
+                      <m:t xml:space="preserve">2</m:t>
+                    </m:r>
+                  </m:sup>
+                </m:sSup>
+              </m:e>
+            </m:rad>
+            <m:rad>
+              <m:radPr>
+                <m:degHide m:val="1"/>
+                <m:ctrlPr>
+                  <w:rPr/>
+                </m:ctrlPr>
+              </m:radPr>
+              <m:e>
+                <m:sSup>
+                  <m:sSupPr>
+                    <m:ctrlPr>
+                      <w:rPr/>
+                    </m:ctrlPr>
+                  </m:sSupPr>
+                  <m:e>
+                    <m:r>
+                      <w:rPr/>
+                      <m:t xml:space="preserve">5</m:t>
+                    </m:r>
+                  </m:e>
+                  <m:sup>
+                    <m:r>
+                      <w:rPr/>
+                      <m:t xml:space="preserve">2</m:t>
+                    </m:r>
+                  </m:sup>
+                </m:sSup>
+                <m:r>
+                  <w:rPr/>
+                  <m:t xml:space="preserve">+</m:t>
+                </m:r>
+                <m:sSup>
+                  <m:sSupPr>
+                    <m:ctrlPr>
+                      <w:rPr/>
+                    </m:ctrlPr>
+                  </m:sSupPr>
+                  <m:e>
+                    <m:r>
+                      <w:rPr/>
+                      <m:t xml:space="preserve">7</m:t>
+                    </m:r>
+                  </m:e>
+                  <m:sup>
+                    <m:r>
+                      <w:rPr/>
+                      <m:t xml:space="preserve">2</m:t>
+                    </m:r>
+                  </m:sup>
+                </m:sSup>
+                <m:r>
+                  <w:rPr/>
+                  <m:t xml:space="preserve">+</m:t>
+                </m:r>
+                <m:sSup>
+                  <m:sSupPr>
+                    <m:ctrlPr>
+                      <w:rPr/>
+                    </m:ctrlPr>
+                  </m:sSupPr>
+                  <m:e>
+                    <m:r>
+                      <w:rPr/>
+                      <m:t xml:space="preserve">1</m:t>
+                    </m:r>
+                  </m:e>
+                  <m:sup>
+                    <m:r>
+                      <w:rPr/>
+                      <m:t xml:space="preserve">2</m:t>
+                    </m:r>
+                  </m:sup>
+                </m:sSup>
+              </m:e>
+            </m:rad>
+          </m:den>
+        </m:f>
+        <m:r>
+          <w:rPr/>
+          <m:t xml:space="preserve">=</m:t>
+        </m:r>
+        <m:d>
+          <m:dPr>
+            <m:begChr m:val="|"/>
+            <m:endChr m:val="|"/>
+            <m:ctrlPr>
+              <w:rPr/>
+            </m:ctrlPr>
+          </m:dPr>
+          <m:e>
+            <m:f>
+              <m:fPr>
+                <m:ctrlPr>
+                  <w:rPr/>
+                </m:ctrlPr>
+              </m:fPr>
+              <m:num>
+                <m:r>
+                  <w:rPr/>
+                  <m:t xml:space="preserve">8[2,-3,1]</m:t>
+                </m:r>
+              </m:num>
+              <m:den>
+                <m:r>
+                  <w:rPr/>
+                  <m:t xml:space="preserve">8</m:t>
+                </m:r>
+                <m:rad>
+                  <m:radPr>
+                    <m:degHide m:val="1"/>
+                    <m:ctrlPr>
+                      <w:rPr/>
+                    </m:ctrlPr>
+                  </m:radPr>
+                  <m:e>
+                    <m:r>
+                      <w:rPr/>
+                      <m:t xml:space="preserve">4+9+1</m:t>
+                    </m:r>
+                  </m:e>
+                </m:rad>
+              </m:den>
+            </m:f>
+          </m:e>
+        </m:d>
+        <m:r>
+          <w:rPr/>
+          <m:t>∙</m:t>
+        </m:r>
+        <m:d>
+          <m:dPr>
+            <m:begChr m:val="|"/>
+            <m:endChr m:val="|"/>
+            <m:ctrlPr>
+              <w:rPr/>
+            </m:ctrlPr>
+          </m:dPr>
+          <m:e>
+            <m:f>
+              <m:fPr>
+                <m:ctrlPr>
+                  <w:rPr/>
+                </m:ctrlPr>
+              </m:fPr>
+              <m:num>
+                <m:r>
+                  <w:rPr/>
+                  <m:t xml:space="preserve">|5,7,-1|</m:t>
+                </m:r>
+              </m:num>
+              <m:den>
+                <m:rad>
+                  <m:radPr>
+                    <m:degHide m:val="1"/>
+                    <m:ctrlPr>
+                      <w:rPr/>
+                    </m:ctrlPr>
+                  </m:radPr>
+                  <m:e>
+                    <m:r>
+                      <w:rPr/>
+                      <m:t xml:space="preserve">25+49+1</m:t>
+                    </m:r>
+                  </m:e>
+                </m:rad>
+              </m:den>
+            </m:f>
+          </m:e>
+        </m:d>
+        <m:r>
+          <w:rPr/>
+          <m:t xml:space="preserve">=</m:t>
+        </m:r>
+        <m:f>
+          <m:fPr>
+            <m:ctrlPr>
+              <w:rPr/>
+            </m:ctrlPr>
+          </m:fPr>
+          <m:num>
+            <m:r>
+              <w:rPr/>
+              <m:t xml:space="preserve">|10-21-1|</m:t>
+            </m:r>
+          </m:num>
+          <m:den>
+            <m:rad>
+              <m:radPr>
+                <m:degHide m:val="1"/>
+                <m:ctrlPr>
+                  <w:rPr/>
+                </m:ctrlPr>
+              </m:radPr>
+              <m:e>
+                <m:r>
+                  <w:rPr/>
+                  <m:t xml:space="preserve">14</m:t>
+                </m:r>
+              </m:e>
+            </m:rad>
+            <m:rad>
+              <m:radPr>
+                <m:degHide m:val="1"/>
+                <m:ctrlPr>
+                  <w:rPr/>
+                </m:ctrlPr>
+              </m:radPr>
+              <m:e>
+                <m:r>
+                  <w:rPr/>
+                  <m:t xml:space="preserve">75</m:t>
+                </m:r>
+              </m:e>
+            </m:rad>
+          </m:den>
+        </m:f>
+        <m:r>
+          <w:rPr/>
+          <m:t xml:space="preserve">=</m:t>
+        </m:r>
+        <m:f>
+          <m:fPr>
+            <m:ctrlPr>
+              <w:rPr/>
+            </m:ctrlPr>
+          </m:fPr>
+          <m:num>
+            <m:d>
+              <m:dPr>
+                <m:begChr m:val="|"/>
+                <m:endChr m:val="|"/>
+                <m:ctrlPr>
+                  <w:rPr/>
+                </m:ctrlPr>
+              </m:dPr>
+              <m:e>
+                <m:r>
+                  <w:rPr/>
+                  <m:t xml:space="preserve">12</m:t>
+                </m:r>
+              </m:e>
+            </m:d>
+          </m:num>
+          <m:den>
+            <m:rad>
+              <m:radPr>
+                <m:degHide m:val="1"/>
+                <m:ctrlPr>
+                  <w:rPr/>
+                </m:ctrlPr>
+              </m:radPr>
+              <m:e>
+                <m:r>
+                  <w:rPr/>
+                  <m:t xml:space="preserve">14</m:t>
+                </m:r>
+              </m:e>
+            </m:rad>
+            <m:rad>
+              <m:radPr>
+                <m:degHide m:val="1"/>
+                <m:ctrlPr>
+                  <w:rPr/>
+                </m:ctrlPr>
+              </m:radPr>
+              <m:e>
+                <m:r>
+                  <w:rPr/>
+                  <m:t xml:space="preserve">75</m:t>
+                </m:r>
+              </m:e>
+            </m:rad>
+          </m:den>
+        </m:f>
+        <m:r>
+          <w:rPr/>
+          <m:t xml:space="preserve">=</m:t>
+        </m:r>
+        <m:f>
+          <m:fPr>
+            <m:ctrlPr>
+              <w:rPr/>
+            </m:ctrlPr>
+          </m:fPr>
+          <m:num>
+            <m:r>
+              <w:rPr/>
+              <m:t xml:space="preserve">12</m:t>
+            </m:r>
+          </m:num>
+          <m:den>
+            <m:r>
+              <w:rPr/>
+              <m:t xml:space="preserve">5</m:t>
+            </m:r>
+            <m:rad>
+              <m:radPr>
+                <m:degHide m:val="1"/>
+                <m:ctrlPr>
+                  <w:rPr/>
+                </m:ctrlPr>
+              </m:radPr>
+              <m:e>
+                <m:r>
+                  <w:rPr/>
+                  <m:t xml:space="preserve">3</m:t>
+                </m:r>
+              </m:e>
+            </m:rad>
+            <m:r>
+              <w:rPr/>
+              <m:t>×</m:t>
+            </m:r>
+            <m:rad>
+              <m:radPr>
+                <m:degHide m:val="1"/>
+                <m:ctrlPr>
+                  <w:rPr/>
+                </m:ctrlPr>
+              </m:radPr>
+              <m:e>
+                <m:r>
+                  <w:rPr/>
+                  <m:t xml:space="preserve">14</m:t>
+                </m:r>
+              </m:e>
+            </m:rad>
+          </m:den>
+        </m:f>
+      </m:oMath>
+      <w:r>
+        <w:rPr>
+          <w:rtl w:val="0"/>
+        </w:rPr>
+      </w:r>
+    </w:p>
+    <w:p>
+      <w:pPr>
+        <w:spacing w:after="240" w:before="240" w:lineRule="auto"/>
+        <w:rPr/>
+      </w:pPr>
+      <m:oMath>
+        <m:r>
+          <m:t>θ</m:t>
+        </m:r>
+        <m:r>
+          <w:rPr/>
+          <m:t xml:space="preserve">=co</m:t>
+        </m:r>
+        <m:sSup>
+          <m:sSupPr>
+            <m:ctrlPr>
+              <w:rPr/>
+            </m:ctrlPr>
+          </m:sSupPr>
+          <m:e>
+            <m:r>
+              <w:rPr/>
+              <m:t xml:space="preserve">s</m:t>
+            </m:r>
+          </m:e>
+          <m:sup>
+            <m:r>
+              <w:rPr/>
+              <m:t xml:space="preserve">-1</m:t>
+            </m:r>
+          </m:sup>
+        </m:sSup>
+        <m:r>
+          <w:rPr/>
+          <m:t xml:space="preserve">(</m:t>
+        </m:r>
+        <m:f>
+          <m:fPr>
+            <m:ctrlPr>
+              <w:rPr/>
+            </m:ctrlPr>
+          </m:fPr>
+          <m:num>
+            <m:r>
+              <w:rPr/>
+              <m:t xml:space="preserve">12</m:t>
+            </m:r>
+          </m:num>
+          <m:den>
+            <m:r>
+              <w:rPr/>
+              <m:t xml:space="preserve">5</m:t>
+            </m:r>
+            <m:rad>
+              <m:radPr>
+                <m:degHide m:val="1"/>
+                <m:ctrlPr>
+                  <w:rPr/>
+                </m:ctrlPr>
+              </m:radPr>
+              <m:e>
+                <m:r>
+                  <w:rPr/>
+                  <m:t xml:space="preserve">42</m:t>
+                </m:r>
+              </m:e>
+            </m:rad>
+          </m:den>
+        </m:f>
+        <m:r>
+          <w:rPr/>
+          <m:t xml:space="preserve">)</m:t>
+        </m:r>
+      </m:oMath>
+      <w:r>
+        <w:rPr>
+          <w:rtl w:val="0"/>
+        </w:rPr>
       </w:r>
     </w:p>
     <w:p>
@@ -4156,7 +5183,7 @@
           <w:ilvl w:val="0"/>
           <w:numId w:val="4"/>
         </w:numPr>
-        <w:spacing w:after="240" w:before="0" w:beforeAutospacing="0" w:lineRule="auto"/>
+        <w:spacing w:after="240" w:before="240" w:lineRule="auto"/>
         <w:ind w:left="720" w:hanging="360"/>
         <w:rPr>
           <w:u w:val="none"/>
@@ -4167,6 +5194,463 @@
           <w:rtl w:val="0"/>
         </w:rPr>
         <w:t xml:space="preserve">Give the equations of two planes that meet at a 90° angle. Explain your reasoning and include a LanGraph of your planes.</w:t>
+      </w:r>
+    </w:p>
+    <w:p>
+      <w:pPr>
+        <w:spacing w:after="240" w:before="240" w:lineRule="auto"/>
+        <w:rPr/>
+      </w:pPr>
+      <w:r>
+        <w:rPr>
+          <w:rtl w:val="0"/>
+        </w:rPr>
+        <w:t xml:space="preserve">For the first plane, let us have </w:t>
+      </w:r>
+      <w:hyperlink r:id="rId63">
+        <w:r>
+          <w:rPr/>
+          <w:drawing>
+            <wp:inline distB="19050" distT="19050" distL="19050" distR="19050">
+              <wp:extent cx="152400" cy="139700"/>
+              <wp:effectExtent b="0" l="0" r="0" t="0"/>
+              <wp:docPr id="23" name="image20.png"/>
+              <a:graphic>
+                <a:graphicData uri="http://schemas.openxmlformats.org/drawingml/2006/picture">
+                  <pic:pic>
+                    <pic:nvPicPr>
+                      <pic:cNvPr id="0" name="image20.png"/>
+                      <pic:cNvPicPr preferRelativeResize="0"/>
+                    </pic:nvPicPr>
+                    <pic:blipFill>
+                      <a:blip r:embed="rId64"/>
+                      <a:srcRect b="0" l="0" r="0" t="0"/>
+                      <a:stretch>
+                        <a:fillRect/>
+                      </a:stretch>
+                    </pic:blipFill>
+                    <pic:spPr>
+                      <a:xfrm>
+                        <a:off x="0" y="0"/>
+                        <a:ext cx="152400" cy="139700"/>
+                      </a:xfrm>
+                      <a:prstGeom prst="rect"/>
+                      <a:ln/>
+                    </pic:spPr>
+                  </pic:pic>
+                </a:graphicData>
+              </a:graphic>
+            </wp:inline>
+          </w:drawing>
+        </w:r>
+      </w:hyperlink>
+      <m:oMath>
+        <m:r>
+          <w:rPr/>
+          <m:t xml:space="preserve">=[1,2,3]</m:t>
+        </m:r>
+      </m:oMath>
+      <w:r>
+        <w:rPr>
+          <w:rtl w:val="0"/>
+        </w:rPr>
+        <w:t xml:space="preserve">. In this case, the normal vector of the second plane, </w:t>
+      </w:r>
+      <w:hyperlink r:id="rId65">
+        <w:r>
+          <w:rPr/>
+          <w:drawing>
+            <wp:inline distB="19050" distT="19050" distL="19050" distR="19050">
+              <wp:extent cx="152400" cy="139700"/>
+              <wp:effectExtent b="0" l="0" r="0" t="0"/>
+              <wp:docPr id="34" name="image29.png"/>
+              <a:graphic>
+                <a:graphicData uri="http://schemas.openxmlformats.org/drawingml/2006/picture">
+                  <pic:pic>
+                    <pic:nvPicPr>
+                      <pic:cNvPr id="0" name="image29.png"/>
+                      <pic:cNvPicPr preferRelativeResize="0"/>
+                    </pic:nvPicPr>
+                    <pic:blipFill>
+                      <a:blip r:embed="rId66"/>
+                      <a:srcRect b="0" l="0" r="0" t="0"/>
+                      <a:stretch>
+                        <a:fillRect/>
+                      </a:stretch>
+                    </pic:blipFill>
+                    <pic:spPr>
+                      <a:xfrm>
+                        <a:off x="0" y="0"/>
+                        <a:ext cx="152400" cy="139700"/>
+                      </a:xfrm>
+                      <a:prstGeom prst="rect"/>
+                      <a:ln/>
+                    </pic:spPr>
+                  </pic:pic>
+                </a:graphicData>
+              </a:graphic>
+            </wp:inline>
+          </w:drawing>
+        </w:r>
+      </w:hyperlink>
+      <w:r>
+        <w:rPr>
+          <w:rtl w:val="0"/>
+        </w:rPr>
+        <w:t xml:space="preserve">, should be perpendicular to </w:t>
+      </w:r>
+      <w:hyperlink r:id="rId67">
+        <w:r>
+          <w:rPr/>
+          <w:drawing>
+            <wp:inline distB="19050" distT="19050" distL="19050" distR="19050">
+              <wp:extent cx="152400" cy="139700"/>
+              <wp:effectExtent b="0" l="0" r="0" t="0"/>
+              <wp:docPr id="16" name="image20.png"/>
+              <a:graphic>
+                <a:graphicData uri="http://schemas.openxmlformats.org/drawingml/2006/picture">
+                  <pic:pic>
+                    <pic:nvPicPr>
+                      <pic:cNvPr id="0" name="image20.png"/>
+                      <pic:cNvPicPr preferRelativeResize="0"/>
+                    </pic:nvPicPr>
+                    <pic:blipFill>
+                      <a:blip r:embed="rId64"/>
+                      <a:srcRect b="0" l="0" r="0" t="0"/>
+                      <a:stretch>
+                        <a:fillRect/>
+                      </a:stretch>
+                    </pic:blipFill>
+                    <pic:spPr>
+                      <a:xfrm>
+                        <a:off x="0" y="0"/>
+                        <a:ext cx="152400" cy="139700"/>
+                      </a:xfrm>
+                      <a:prstGeom prst="rect"/>
+                      <a:ln/>
+                    </pic:spPr>
+                  </pic:pic>
+                </a:graphicData>
+              </a:graphic>
+            </wp:inline>
+          </w:drawing>
+        </w:r>
+      </w:hyperlink>
+      <w:r>
+        <w:rPr>
+          <w:rtl w:val="0"/>
+        </w:rPr>
+        <w:t xml:space="preserve">.</w:t>
+      </w:r>
+    </w:p>
+    <w:p>
+      <w:pPr>
+        <w:spacing w:after="240" w:before="240" w:lineRule="auto"/>
+        <w:rPr/>
+      </w:pPr>
+      <w:r>
+        <w:rPr>
+          <w:rtl w:val="0"/>
+        </w:rPr>
+        <w:t xml:space="preserve">We can get the value that </w:t>
+      </w:r>
+      <w:hyperlink r:id="rId68">
+        <w:r>
+          <w:rPr/>
+          <w:drawing>
+            <wp:inline distB="19050" distT="19050" distL="19050" distR="19050">
+              <wp:extent cx="152400" cy="139700"/>
+              <wp:effectExtent b="0" l="0" r="0" t="0"/>
+              <wp:docPr id="36" name="image29.png"/>
+              <a:graphic>
+                <a:graphicData uri="http://schemas.openxmlformats.org/drawingml/2006/picture">
+                  <pic:pic>
+                    <pic:nvPicPr>
+                      <pic:cNvPr id="0" name="image29.png"/>
+                      <pic:cNvPicPr preferRelativeResize="0"/>
+                    </pic:nvPicPr>
+                    <pic:blipFill>
+                      <a:blip r:embed="rId66"/>
+                      <a:srcRect b="0" l="0" r="0" t="0"/>
+                      <a:stretch>
+                        <a:fillRect/>
+                      </a:stretch>
+                    </pic:blipFill>
+                    <pic:spPr>
+                      <a:xfrm>
+                        <a:off x="0" y="0"/>
+                        <a:ext cx="152400" cy="139700"/>
+                      </a:xfrm>
+                      <a:prstGeom prst="rect"/>
+                      <a:ln/>
+                    </pic:spPr>
+                  </pic:pic>
+                </a:graphicData>
+              </a:graphic>
+            </wp:inline>
+          </w:drawing>
+        </w:r>
+      </w:hyperlink>
+      <w:r>
+        <w:rPr>
+          <w:rtl w:val="0"/>
+        </w:rPr>
+        <w:t xml:space="preserve"> can be </w:t>
+      </w:r>
+      <m:oMath>
+        <m:r>
+          <w:rPr/>
+          <m:t xml:space="preserve">[1,1,-1]</m:t>
+        </m:r>
+      </m:oMath>
+      <w:r>
+        <w:rPr>
+          <w:rtl w:val="0"/>
+        </w:rPr>
+        <w:t xml:space="preserve">since the following.</w:t>
+      </w:r>
+    </w:p>
+    <w:p>
+      <w:pPr>
+        <w:spacing w:after="240" w:before="240" w:lineRule="auto"/>
+        <w:rPr/>
+      </w:pPr>
+      <w:hyperlink r:id="rId69">
+        <w:r>
+          <w:rPr/>
+          <w:drawing>
+            <wp:inline distB="19050" distT="19050" distL="19050" distR="19050">
+              <wp:extent cx="419100" cy="139700"/>
+              <wp:effectExtent b="0" l="0" r="0" t="0"/>
+              <wp:docPr id="18" name="image21.png"/>
+              <a:graphic>
+                <a:graphicData uri="http://schemas.openxmlformats.org/drawingml/2006/picture">
+                  <pic:pic>
+                    <pic:nvPicPr>
+                      <pic:cNvPr id="0" name="image21.png"/>
+                      <pic:cNvPicPr preferRelativeResize="0"/>
+                    </pic:nvPicPr>
+                    <pic:blipFill>
+                      <a:blip r:embed="rId70"/>
+                      <a:srcRect b="0" l="0" r="0" t="0"/>
+                      <a:stretch>
+                        <a:fillRect/>
+                      </a:stretch>
+                    </pic:blipFill>
+                    <pic:spPr>
+                      <a:xfrm>
+                        <a:off x="0" y="0"/>
+                        <a:ext cx="419100" cy="139700"/>
+                      </a:xfrm>
+                      <a:prstGeom prst="rect"/>
+                      <a:ln/>
+                    </pic:spPr>
+                  </pic:pic>
+                </a:graphicData>
+              </a:graphic>
+            </wp:inline>
+          </w:drawing>
+        </w:r>
+      </w:hyperlink>
+      <m:oMath>
+        <m:r>
+          <w:rPr/>
+          <m:t xml:space="preserve">=1+2-3=0</m:t>
+        </m:r>
+      </m:oMath>
+      <w:r>
+        <w:rPr>
+          <w:rtl w:val="0"/>
+        </w:rPr>
+      </w:r>
+    </w:p>
+    <w:p>
+      <w:pPr>
+        <w:spacing w:after="240" w:before="240" w:lineRule="auto"/>
+        <w:rPr/>
+      </w:pPr>
+      <w:r>
+        <w:rPr>
+          <w:rtl w:val="0"/>
+        </w:rPr>
+        <w:t xml:space="preserve">Two planes are normal vectors with the following.</w:t>
+      </w:r>
+    </w:p>
+    <w:p>
+      <w:pPr>
+        <w:spacing w:after="240" w:before="240" w:lineRule="auto"/>
+        <w:rPr/>
+      </w:pPr>
+      <m:oMath>
+        <m:r>
+          <w:rPr/>
+          <m:t xml:space="preserve">x+2y+3z+</m:t>
+        </m:r>
+        <m:sSub>
+          <m:sSubPr>
+            <m:ctrlPr>
+              <w:rPr/>
+            </m:ctrlPr>
+          </m:sSubPr>
+          <m:e>
+            <m:r>
+              <w:rPr/>
+              <m:t xml:space="preserve">D</m:t>
+            </m:r>
+          </m:e>
+          <m:sub>
+            <m:r>
+              <w:rPr/>
+              <m:t xml:space="preserve">1</m:t>
+            </m:r>
+          </m:sub>
+        </m:sSub>
+        <m:r>
+          <w:rPr/>
+          <m:t xml:space="preserve">=0</m:t>
+        </m:r>
+      </m:oMath>
+      <w:r>
+        <w:rPr>
+          <w:rtl w:val="0"/>
+        </w:rPr>
+        <w:t xml:space="preserve"> where </w:t>
+      </w:r>
+      <m:oMath>
+        <m:sSub>
+          <m:sSubPr>
+            <m:ctrlPr>
+              <w:rPr/>
+            </m:ctrlPr>
+          </m:sSubPr>
+          <m:e>
+            <m:r>
+              <w:rPr/>
+              <m:t xml:space="preserve">D</m:t>
+            </m:r>
+          </m:e>
+          <m:sub>
+            <m:r>
+              <w:rPr/>
+              <m:t xml:space="preserve">1</m:t>
+            </m:r>
+          </m:sub>
+        </m:sSub>
+      </m:oMath>
+      <w:r>
+        <w:rPr>
+          <w:rtl w:val="0"/>
+        </w:rPr>
+        <w:t xml:space="preserve"> can be any value</w:t>
+      </w:r>
+    </w:p>
+    <w:p>
+      <w:pPr>
+        <w:spacing w:after="240" w:before="240" w:lineRule="auto"/>
+        <w:rPr/>
+      </w:pPr>
+      <m:oMath>
+        <m:r>
+          <w:rPr/>
+          <m:t xml:space="preserve">x+y-1z+</m:t>
+        </m:r>
+        <m:sSub>
+          <m:sSubPr>
+            <m:ctrlPr>
+              <w:rPr/>
+            </m:ctrlPr>
+          </m:sSubPr>
+          <m:e>
+            <m:r>
+              <w:rPr/>
+              <m:t xml:space="preserve">D</m:t>
+            </m:r>
+          </m:e>
+          <m:sub>
+            <m:r>
+              <w:rPr/>
+              <m:t xml:space="preserve">2</m:t>
+            </m:r>
+          </m:sub>
+        </m:sSub>
+        <m:r>
+          <w:rPr/>
+          <m:t xml:space="preserve">=0</m:t>
+        </m:r>
+      </m:oMath>
+      <w:r>
+        <w:rPr>
+          <w:rtl w:val="0"/>
+        </w:rPr>
+        <w:t xml:space="preserve"> where </w:t>
+      </w:r>
+      <m:oMath>
+        <m:sSub>
+          <m:sSubPr>
+            <m:ctrlPr>
+              <w:rPr/>
+            </m:ctrlPr>
+          </m:sSubPr>
+          <m:e>
+            <m:r>
+              <w:rPr/>
+              <m:t xml:space="preserve">D</m:t>
+            </m:r>
+          </m:e>
+          <m:sub>
+            <m:r>
+              <w:rPr/>
+              <m:t xml:space="preserve">2</m:t>
+            </m:r>
+          </m:sub>
+        </m:sSub>
+      </m:oMath>
+      <w:r>
+        <w:rPr>
+          <w:rtl w:val="0"/>
+        </w:rPr>
+        <w:t xml:space="preserve"> can be any value</w:t>
+      </w:r>
+    </w:p>
+    <w:p>
+      <w:pPr>
+        <w:spacing w:after="240" w:before="240" w:lineRule="auto"/>
+        <w:rPr/>
+      </w:pPr>
+      <w:r>
+        <w:rPr/>
+        <w:drawing>
+          <wp:inline distB="114300" distT="114300" distL="114300" distR="114300">
+            <wp:extent cx="4471988" cy="3105348"/>
+            <wp:effectExtent b="0" l="0" r="0" t="0"/>
+            <wp:docPr id="30" name="image35.png"/>
+            <a:graphic>
+              <a:graphicData uri="http://schemas.openxmlformats.org/drawingml/2006/picture">
+                <pic:pic>
+                  <pic:nvPicPr>
+                    <pic:cNvPr id="0" name="image35.png"/>
+                    <pic:cNvPicPr preferRelativeResize="0"/>
+                  </pic:nvPicPr>
+                  <pic:blipFill>
+                    <a:blip r:embed="rId71"/>
+                    <a:srcRect b="0" l="0" r="0" t="0"/>
+                    <a:stretch>
+                      <a:fillRect/>
+                    </a:stretch>
+                  </pic:blipFill>
+                  <pic:spPr>
+                    <a:xfrm>
+                      <a:off x="0" y="0"/>
+                      <a:ext cx="4471988" cy="3105348"/>
+                    </a:xfrm>
+                    <a:prstGeom prst="rect"/>
+                    <a:ln/>
+                  </pic:spPr>
+                </pic:pic>
+              </a:graphicData>
+            </a:graphic>
+          </wp:inline>
+        </w:drawing>
       </w:r>
       <w:r>
         <w:rPr>

</xml_diff>